<commit_message>
Classwork of uploading simple file on git
</commit_message>
<xml_diff>
--- a/Class_Work_Mcsf19a037.docx
+++ b/Class_Work_Mcsf19a037.docx
@@ -1345,10 +1345,7 @@
         <w:t>Step 9:</w:t>
       </w:r>
       <w:r>
-        <w:t xml:space="preserve"> </w:t>
-      </w:r>
-      <w:r>
-        <w:t>Changes made with message to track</w:t>
+        <w:t xml:space="preserve"> Changes made with message to track</w:t>
       </w:r>
       <w:r>
         <w:t>.</w:t>
@@ -1855,82 +1852,8 @@
         <w:rPr>
           <w:noProof/>
         </w:rPr>
-        <mc:AlternateContent>
-          <mc:Choice Requires="wps">
-            <w:drawing>
-              <wp:anchor distT="0" distB="0" distL="114300" distR="114300" simplePos="0" relativeHeight="251666432" behindDoc="0" locked="0" layoutInCell="1" allowOverlap="1" wp14:anchorId="7BCABA37" wp14:editId="75FE0EEB">
-                <wp:simplePos x="0" y="0"/>
-                <wp:positionH relativeFrom="column">
-                  <wp:posOffset>7620</wp:posOffset>
-                </wp:positionH>
-                <wp:positionV relativeFrom="paragraph">
-                  <wp:posOffset>13335</wp:posOffset>
-                </wp:positionV>
-                <wp:extent cx="5341620" cy="2788920"/>
-                <wp:effectExtent l="0" t="0" r="11430" b="11430"/>
-                <wp:wrapNone/>
-                <wp:docPr id="20" name="Rectangle 20"/>
-                <wp:cNvGraphicFramePr/>
-                <a:graphic xmlns:a="http://schemas.openxmlformats.org/drawingml/2006/main">
-                  <a:graphicData uri="http://schemas.microsoft.com/office/word/2010/wordprocessingShape">
-                    <wps:wsp>
-                      <wps:cNvSpPr/>
-                      <wps:spPr>
-                        <a:xfrm>
-                          <a:off x="0" y="0"/>
-                          <a:ext cx="5341620" cy="2788920"/>
-                        </a:xfrm>
-                        <a:prstGeom prst="rect">
-                          <a:avLst/>
-                        </a:prstGeom>
-                        <a:noFill/>
-                        <a:ln>
-                          <a:solidFill>
-                            <a:srgbClr val="FF0000"/>
-                          </a:solidFill>
-                        </a:ln>
-                      </wps:spPr>
-                      <wps:style>
-                        <a:lnRef idx="2">
-                          <a:schemeClr val="accent1">
-                            <a:shade val="50000"/>
-                          </a:schemeClr>
-                        </a:lnRef>
-                        <a:fillRef idx="1">
-                          <a:schemeClr val="accent1"/>
-                        </a:fillRef>
-                        <a:effectRef idx="0">
-                          <a:schemeClr val="accent1"/>
-                        </a:effectRef>
-                        <a:fontRef idx="minor">
-                          <a:schemeClr val="lt1"/>
-                        </a:fontRef>
-                      </wps:style>
-                      <wps:bodyPr rot="0" spcFirstLastPara="0" vertOverflow="overflow" horzOverflow="overflow" vert="horz" wrap="square" lIns="91440" tIns="45720" rIns="91440" bIns="45720" numCol="1" spcCol="0" rtlCol="0" fromWordArt="0" anchor="ctr" anchorCtr="0" forceAA="0" compatLnSpc="1">
-                        <a:prstTxWarp prst="textNoShape">
-                          <a:avLst/>
-                        </a:prstTxWarp>
-                        <a:noAutofit/>
-                      </wps:bodyPr>
-                    </wps:wsp>
-                  </a:graphicData>
-                </a:graphic>
-              </wp:anchor>
-            </w:drawing>
-          </mc:Choice>
-          <mc:Fallback>
-            <w:pict>
-              <v:rect w14:anchorId="0D79E2D2" id="Rectangle 20" o:spid="_x0000_s1026" style="position:absolute;margin-left:.6pt;margin-top:1.05pt;width:420.6pt;height:219.6pt;z-index:251666432;visibility:visible;mso-wrap-style:square;mso-wrap-distance-left:9pt;mso-wrap-distance-top:0;mso-wrap-distance-right:9pt;mso-wrap-distance-bottom:0;mso-position-horizontal:absolute;mso-position-horizontal-relative:text;mso-position-vertical:absolute;mso-position-vertical-relative:text;v-text-anchor:middle" o:gfxdata="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" filled="f" strokecolor="red" strokeweight="1pt"/>
-            </w:pict>
-          </mc:Fallback>
-        </mc:AlternateContent>
-      </w:r>
-      <w:r>
-        <w:rPr>
-          <w:noProof/>
-        </w:rPr>
         <w:drawing>
-          <wp:inline distT="0" distB="0" distL="0" distR="0" wp14:anchorId="070CF61C" wp14:editId="73D9F820">
+          <wp:inline distT="0" distB="0" distL="0" distR="0" wp14:anchorId="070CF61C" wp14:editId="760CD8E9">
             <wp:extent cx="5532120" cy="2842260"/>
             <wp:effectExtent l="0" t="0" r="0" b="0"/>
             <wp:docPr id="19" name="Picture 19"/>

</xml_diff>

<commit_message>
Lecture 2 work added
</commit_message>
<xml_diff>
--- a/Class_Work_Mcsf19a037.docx
+++ b/Class_Work_Mcsf19a037.docx
@@ -63,7 +63,7 @@
                     </pic:cNvPicPr>
                   </pic:nvPicPr>
                   <pic:blipFill>
-                    <a:blip r:embed="rId6" cstate="print">
+                    <a:blip r:embed="rId7" cstate="print">
                       <a:extLst>
                         <a:ext uri="{28A0092B-C50C-407E-A947-70E740481C1C}">
                           <a14:useLocalDpi xmlns:a14="http://schemas.microsoft.com/office/drawing/2010/main" val="0"/>
@@ -347,12 +347,34 @@
       </w:pPr>
     </w:p>
     <w:p>
-      <w:r>
-        <w:rPr>
-          <w:b/>
-          <w:bCs/>
+      <w:pPr>
+        <w:jc w:val="center"/>
+        <w:rPr>
+          <w:b/>
+          <w:bCs/>
+          <w:sz w:val="28"/>
+          <w:szCs w:val="28"/>
+          <w:u w:val="single"/>
+        </w:rPr>
+      </w:pPr>
+      <w:r>
+        <w:rPr>
+          <w:b/>
+          <w:bCs/>
+          <w:sz w:val="28"/>
+          <w:szCs w:val="28"/>
+          <w:u w:val="single"/>
         </w:rPr>
         <w:lastRenderedPageBreak/>
+        <w:t>Lecture 1</w:t>
+      </w:r>
+    </w:p>
+    <w:p>
+      <w:r>
+        <w:rPr>
+          <w:b/>
+          <w:bCs/>
+        </w:rPr>
         <w:t xml:space="preserve">Task 1: </w:t>
       </w:r>
       <w:r>
@@ -445,7 +467,7 @@
                     </pic:cNvPicPr>
                   </pic:nvPicPr>
                   <pic:blipFill>
-                    <a:blip r:embed="rId7">
+                    <a:blip r:embed="rId8">
                       <a:extLst>
                         <a:ext uri="{28A0092B-C50C-407E-A947-70E740481C1C}">
                           <a14:useLocalDpi xmlns:a14="http://schemas.microsoft.com/office/drawing/2010/main" val="0"/>
@@ -591,7 +613,7 @@
                     </pic:cNvPicPr>
                   </pic:nvPicPr>
                   <pic:blipFill>
-                    <a:blip r:embed="rId8">
+                    <a:blip r:embed="rId9">
                       <a:extLst>
                         <a:ext uri="{28A0092B-C50C-407E-A947-70E740481C1C}">
                           <a14:useLocalDpi xmlns:a14="http://schemas.microsoft.com/office/drawing/2010/main" val="0"/>
@@ -687,36 +709,16 @@
       </w:pPr>
       <w:r>
         <w:rPr>
-          <w:b/>
-          <w:bCs/>
-        </w:rPr>
-        <w:lastRenderedPageBreak/>
-        <w:t>Step 4</w:t>
-      </w:r>
-      <w:r>
-        <w:t>: URL of repository on your account.</w:t>
-      </w:r>
-    </w:p>
-    <w:p>
-      <w:pPr>
-        <w:tabs>
-          <w:tab w:val="left" w:pos="780"/>
-          <w:tab w:val="left" w:pos="936"/>
-        </w:tabs>
-        <w:ind w:firstLine="720"/>
-      </w:pPr>
-      <w:r>
-        <w:rPr>
           <w:noProof/>
         </w:rPr>
         <w:drawing>
-          <wp:anchor distT="0" distB="0" distL="114300" distR="114300" simplePos="0" relativeHeight="251668480" behindDoc="0" locked="0" layoutInCell="1" allowOverlap="1" wp14:anchorId="713F764A" wp14:editId="377CE3EA">
-            <wp:simplePos x="1371600" y="1196340"/>
+          <wp:anchor distT="0" distB="0" distL="114300" distR="114300" simplePos="0" relativeHeight="251668480" behindDoc="0" locked="0" layoutInCell="1" allowOverlap="1" wp14:anchorId="713F764A" wp14:editId="2B0A7B5F">
+            <wp:simplePos x="0" y="0"/>
             <wp:positionH relativeFrom="column">
-              <wp:align>left</wp:align>
+              <wp:posOffset>685800</wp:posOffset>
             </wp:positionH>
             <wp:positionV relativeFrom="paragraph">
-              <wp:align>top</wp:align>
+              <wp:posOffset>270510</wp:posOffset>
             </wp:positionV>
             <wp:extent cx="3284220" cy="2247900"/>
             <wp:effectExtent l="0" t="0" r="0" b="0"/>
@@ -735,7 +737,7 @@
                     </pic:cNvPicPr>
                   </pic:nvPicPr>
                   <pic:blipFill>
-                    <a:blip r:embed="rId9">
+                    <a:blip r:embed="rId10">
                       <a:extLst>
                         <a:ext uri="{28A0092B-C50C-407E-A947-70E740481C1C}">
                           <a14:useLocalDpi xmlns:a14="http://schemas.microsoft.com/office/drawing/2010/main" val="0"/>
@@ -767,6 +769,25 @@
         </w:drawing>
       </w:r>
       <w:r>
+        <w:rPr>
+          <w:b/>
+          <w:bCs/>
+        </w:rPr>
+        <w:t>Step 4</w:t>
+      </w:r>
+      <w:r>
+        <w:t>: URL of repository on your account.</w:t>
+      </w:r>
+    </w:p>
+    <w:p>
+      <w:pPr>
+        <w:tabs>
+          <w:tab w:val="left" w:pos="780"/>
+          <w:tab w:val="left" w:pos="936"/>
+        </w:tabs>
+        <w:ind w:firstLine="720"/>
+      </w:pPr>
+      <w:r>
         <w:br w:type="textWrapping" w:clear="all"/>
       </w:r>
     </w:p>
@@ -819,7 +840,7 @@
                     </pic:cNvPicPr>
                   </pic:nvPicPr>
                   <pic:blipFill>
-                    <a:blip r:embed="rId10">
+                    <a:blip r:embed="rId11">
                       <a:extLst>
                         <a:ext uri="{28A0092B-C50C-407E-A947-70E740481C1C}">
                           <a14:useLocalDpi xmlns:a14="http://schemas.microsoft.com/office/drawing/2010/main" val="0"/>
@@ -912,7 +933,7 @@
                     </pic:cNvPicPr>
                   </pic:nvPicPr>
                   <pic:blipFill>
-                    <a:blip r:embed="rId11">
+                    <a:blip r:embed="rId12">
                       <a:extLst>
                         <a:ext uri="{28A0092B-C50C-407E-A947-70E740481C1C}">
                           <a14:useLocalDpi xmlns:a14="http://schemas.microsoft.com/office/drawing/2010/main" val="0"/>
@@ -946,10 +967,10 @@
     </w:p>
     <w:p>
       <w:r>
+        <w:lastRenderedPageBreak/>
         <w:tab/>
       </w:r>
     </w:p>
-    <w:p/>
     <w:p>
       <w:r>
         <w:rPr>
@@ -1009,7 +1030,7 @@
                     </pic:cNvPicPr>
                   </pic:nvPicPr>
                   <pic:blipFill>
-                    <a:blip r:embed="rId12" cstate="print">
+                    <a:blip r:embed="rId13" cstate="print">
                       <a:extLst>
                         <a:ext uri="{28A0092B-C50C-407E-A947-70E740481C1C}">
                           <a14:useLocalDpi xmlns:a14="http://schemas.microsoft.com/office/drawing/2010/main" val="0"/>
@@ -1042,6 +1063,14 @@
       </w:r>
     </w:p>
     <w:p>
+      <w:pPr>
+        <w:rPr>
+          <w:b/>
+          <w:bCs/>
+        </w:rPr>
+      </w:pPr>
+    </w:p>
+    <w:p>
       <w:r>
         <w:rPr>
           <w:b/>
@@ -1087,82 +1116,8 @@
         <w:rPr>
           <w:noProof/>
         </w:rPr>
-        <mc:AlternateContent>
-          <mc:Choice Requires="wps">
-            <w:drawing>
-              <wp:anchor distT="0" distB="0" distL="114300" distR="114300" simplePos="0" relativeHeight="251661312" behindDoc="0" locked="0" layoutInCell="1" allowOverlap="1" wp14:anchorId="6EB88D5A" wp14:editId="05A6D449">
-                <wp:simplePos x="0" y="0"/>
-                <wp:positionH relativeFrom="column">
-                  <wp:posOffset>-76200</wp:posOffset>
-                </wp:positionH>
-                <wp:positionV relativeFrom="paragraph">
-                  <wp:posOffset>350520</wp:posOffset>
-                </wp:positionV>
-                <wp:extent cx="1775460" cy="228600"/>
-                <wp:effectExtent l="0" t="0" r="15240" b="19050"/>
-                <wp:wrapNone/>
-                <wp:docPr id="3" name="Rectangle 3"/>
-                <wp:cNvGraphicFramePr/>
-                <a:graphic xmlns:a="http://schemas.openxmlformats.org/drawingml/2006/main">
-                  <a:graphicData uri="http://schemas.microsoft.com/office/word/2010/wordprocessingShape">
-                    <wps:wsp>
-                      <wps:cNvSpPr/>
-                      <wps:spPr>
-                        <a:xfrm>
-                          <a:off x="0" y="0"/>
-                          <a:ext cx="1775460" cy="228600"/>
-                        </a:xfrm>
-                        <a:prstGeom prst="rect">
-                          <a:avLst/>
-                        </a:prstGeom>
-                        <a:noFill/>
-                        <a:ln>
-                          <a:solidFill>
-                            <a:srgbClr val="FF0000"/>
-                          </a:solidFill>
-                        </a:ln>
-                      </wps:spPr>
-                      <wps:style>
-                        <a:lnRef idx="2">
-                          <a:schemeClr val="accent1">
-                            <a:shade val="50000"/>
-                          </a:schemeClr>
-                        </a:lnRef>
-                        <a:fillRef idx="1">
-                          <a:schemeClr val="accent1"/>
-                        </a:fillRef>
-                        <a:effectRef idx="0">
-                          <a:schemeClr val="accent1"/>
-                        </a:effectRef>
-                        <a:fontRef idx="minor">
-                          <a:schemeClr val="lt1"/>
-                        </a:fontRef>
-                      </wps:style>
-                      <wps:bodyPr rot="0" spcFirstLastPara="0" vertOverflow="overflow" horzOverflow="overflow" vert="horz" wrap="square" lIns="91440" tIns="45720" rIns="91440" bIns="45720" numCol="1" spcCol="0" rtlCol="0" fromWordArt="0" anchor="ctr" anchorCtr="0" forceAA="0" compatLnSpc="1">
-                        <a:prstTxWarp prst="textNoShape">
-                          <a:avLst/>
-                        </a:prstTxWarp>
-                        <a:noAutofit/>
-                      </wps:bodyPr>
-                    </wps:wsp>
-                  </a:graphicData>
-                </a:graphic>
-              </wp:anchor>
-            </w:drawing>
-          </mc:Choice>
-          <mc:Fallback>
-            <w:pict>
-              <v:rect w14:anchorId="5D84B5FB" id="Rectangle 3" o:spid="_x0000_s1026" style="position:absolute;margin-left:-6pt;margin-top:27.6pt;width:139.8pt;height:18pt;z-index:251661312;visibility:visible;mso-wrap-style:square;mso-wrap-distance-left:9pt;mso-wrap-distance-top:0;mso-wrap-distance-right:9pt;mso-wrap-distance-bottom:0;mso-position-horizontal:absolute;mso-position-horizontal-relative:text;mso-position-vertical:absolute;mso-position-vertical-relative:text;v-text-anchor:middle" o:gfxdata="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" filled="f" strokecolor="red" strokeweight="1pt"/>
-            </w:pict>
-          </mc:Fallback>
-        </mc:AlternateContent>
-      </w:r>
-      <w:r>
-        <w:rPr>
-          <w:noProof/>
-        </w:rPr>
         <w:drawing>
-          <wp:inline distT="0" distB="0" distL="0" distR="0" wp14:anchorId="72F0F0BB" wp14:editId="6A9964D2">
+          <wp:inline distT="0" distB="0" distL="0" distR="0" wp14:anchorId="72F0F0BB" wp14:editId="490385E3">
             <wp:extent cx="5562600" cy="2049780"/>
             <wp:effectExtent l="0" t="0" r="0" b="7620"/>
             <wp:docPr id="2" name="Picture 2"/>
@@ -1179,7 +1134,7 @@
                     </pic:cNvPicPr>
                   </pic:nvPicPr>
                   <pic:blipFill>
-                    <a:blip r:embed="rId13">
+                    <a:blip r:embed="rId14">
                       <a:extLst>
                         <a:ext uri="{28A0092B-C50C-407E-A947-70E740481C1C}">
                           <a14:useLocalDpi xmlns:a14="http://schemas.microsoft.com/office/drawing/2010/main" val="0"/>
@@ -1216,7 +1171,6 @@
     <w:p/>
     <w:p/>
     <w:p/>
-    <w:p/>
     <w:p>
       <w:r>
         <w:rPr>
@@ -1237,82 +1191,8 @@
         <w:rPr>
           <w:noProof/>
         </w:rPr>
-        <mc:AlternateContent>
-          <mc:Choice Requires="wps">
-            <w:drawing>
-              <wp:anchor distT="0" distB="0" distL="114300" distR="114300" simplePos="0" relativeHeight="251662336" behindDoc="0" locked="0" layoutInCell="1" allowOverlap="1" wp14:anchorId="3769ED79" wp14:editId="7C66EA5A">
-                <wp:simplePos x="0" y="0"/>
-                <wp:positionH relativeFrom="column">
-                  <wp:posOffset>-38100</wp:posOffset>
-                </wp:positionH>
-                <wp:positionV relativeFrom="paragraph">
-                  <wp:posOffset>293370</wp:posOffset>
-                </wp:positionV>
-                <wp:extent cx="1813560" cy="175260"/>
-                <wp:effectExtent l="0" t="0" r="15240" b="15240"/>
-                <wp:wrapNone/>
-                <wp:docPr id="6" name="Rectangle 6"/>
-                <wp:cNvGraphicFramePr/>
-                <a:graphic xmlns:a="http://schemas.openxmlformats.org/drawingml/2006/main">
-                  <a:graphicData uri="http://schemas.microsoft.com/office/word/2010/wordprocessingShape">
-                    <wps:wsp>
-                      <wps:cNvSpPr/>
-                      <wps:spPr>
-                        <a:xfrm>
-                          <a:off x="0" y="0"/>
-                          <a:ext cx="1813560" cy="175260"/>
-                        </a:xfrm>
-                        <a:prstGeom prst="rect">
-                          <a:avLst/>
-                        </a:prstGeom>
-                        <a:noFill/>
-                        <a:ln>
-                          <a:solidFill>
-                            <a:srgbClr val="FF0000"/>
-                          </a:solidFill>
-                        </a:ln>
-                      </wps:spPr>
-                      <wps:style>
-                        <a:lnRef idx="2">
-                          <a:schemeClr val="accent1">
-                            <a:shade val="50000"/>
-                          </a:schemeClr>
-                        </a:lnRef>
-                        <a:fillRef idx="1">
-                          <a:schemeClr val="accent1"/>
-                        </a:fillRef>
-                        <a:effectRef idx="0">
-                          <a:schemeClr val="accent1"/>
-                        </a:effectRef>
-                        <a:fontRef idx="minor">
-                          <a:schemeClr val="lt1"/>
-                        </a:fontRef>
-                      </wps:style>
-                      <wps:bodyPr rot="0" spcFirstLastPara="0" vertOverflow="overflow" horzOverflow="overflow" vert="horz" wrap="square" lIns="91440" tIns="45720" rIns="91440" bIns="45720" numCol="1" spcCol="0" rtlCol="0" fromWordArt="0" anchor="ctr" anchorCtr="0" forceAA="0" compatLnSpc="1">
-                        <a:prstTxWarp prst="textNoShape">
-                          <a:avLst/>
-                        </a:prstTxWarp>
-                        <a:noAutofit/>
-                      </wps:bodyPr>
-                    </wps:wsp>
-                  </a:graphicData>
-                </a:graphic>
-              </wp:anchor>
-            </w:drawing>
-          </mc:Choice>
-          <mc:Fallback>
-            <w:pict>
-              <v:rect w14:anchorId="0661FCAC" id="Rectangle 6" o:spid="_x0000_s1026" style="position:absolute;margin-left:-3pt;margin-top:23.1pt;width:142.8pt;height:13.8pt;z-index:251662336;visibility:visible;mso-wrap-style:square;mso-wrap-distance-left:9pt;mso-wrap-distance-top:0;mso-wrap-distance-right:9pt;mso-wrap-distance-bottom:0;mso-position-horizontal:absolute;mso-position-horizontal-relative:text;mso-position-vertical:absolute;mso-position-vertical-relative:text;v-text-anchor:middle" o:gfxdata="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" filled="f" strokecolor="red" strokeweight="1pt"/>
-            </w:pict>
-          </mc:Fallback>
-        </mc:AlternateContent>
-      </w:r>
-      <w:r>
-        <w:rPr>
-          <w:noProof/>
-        </w:rPr>
         <w:drawing>
-          <wp:inline distT="0" distB="0" distL="0" distR="0" wp14:anchorId="67D335D1" wp14:editId="63C3A817">
+          <wp:inline distT="0" distB="0" distL="0" distR="0" wp14:anchorId="67D335D1" wp14:editId="1A9137C8">
             <wp:extent cx="5661660" cy="2697480"/>
             <wp:effectExtent l="0" t="0" r="0" b="7620"/>
             <wp:docPr id="4" name="Picture 4"/>
@@ -1329,7 +1209,7 @@
                     </pic:cNvPicPr>
                   </pic:nvPicPr>
                   <pic:blipFill>
-                    <a:blip r:embed="rId14">
+                    <a:blip r:embed="rId15">
                       <a:extLst>
                         <a:ext uri="{28A0092B-C50C-407E-A947-70E740481C1C}">
                           <a14:useLocalDpi xmlns:a14="http://schemas.microsoft.com/office/drawing/2010/main" val="0"/>
@@ -1381,82 +1261,8 @@
         <w:rPr>
           <w:noProof/>
         </w:rPr>
-        <mc:AlternateContent>
-          <mc:Choice Requires="wps">
-            <w:drawing>
-              <wp:anchor distT="0" distB="0" distL="114300" distR="114300" simplePos="0" relativeHeight="251663360" behindDoc="0" locked="0" layoutInCell="1" allowOverlap="1" wp14:anchorId="5E0D23E3" wp14:editId="0AA26CFA">
-                <wp:simplePos x="0" y="0"/>
-                <wp:positionH relativeFrom="column">
-                  <wp:posOffset>7620</wp:posOffset>
-                </wp:positionH>
-                <wp:positionV relativeFrom="paragraph">
-                  <wp:posOffset>304165</wp:posOffset>
-                </wp:positionV>
-                <wp:extent cx="4396740" cy="1196340"/>
-                <wp:effectExtent l="0" t="0" r="22860" b="22860"/>
-                <wp:wrapNone/>
-                <wp:docPr id="12" name="Rectangle 12"/>
-                <wp:cNvGraphicFramePr/>
-                <a:graphic xmlns:a="http://schemas.openxmlformats.org/drawingml/2006/main">
-                  <a:graphicData uri="http://schemas.microsoft.com/office/word/2010/wordprocessingShape">
-                    <wps:wsp>
-                      <wps:cNvSpPr/>
-                      <wps:spPr>
-                        <a:xfrm>
-                          <a:off x="0" y="0"/>
-                          <a:ext cx="4396740" cy="1196340"/>
-                        </a:xfrm>
-                        <a:prstGeom prst="rect">
-                          <a:avLst/>
-                        </a:prstGeom>
-                        <a:noFill/>
-                        <a:ln>
-                          <a:solidFill>
-                            <a:srgbClr val="FF0000"/>
-                          </a:solidFill>
-                        </a:ln>
-                      </wps:spPr>
-                      <wps:style>
-                        <a:lnRef idx="2">
-                          <a:schemeClr val="accent1">
-                            <a:shade val="50000"/>
-                          </a:schemeClr>
-                        </a:lnRef>
-                        <a:fillRef idx="1">
-                          <a:schemeClr val="accent1"/>
-                        </a:fillRef>
-                        <a:effectRef idx="0">
-                          <a:schemeClr val="accent1"/>
-                        </a:effectRef>
-                        <a:fontRef idx="minor">
-                          <a:schemeClr val="lt1"/>
-                        </a:fontRef>
-                      </wps:style>
-                      <wps:bodyPr rot="0" spcFirstLastPara="0" vertOverflow="overflow" horzOverflow="overflow" vert="horz" wrap="square" lIns="91440" tIns="45720" rIns="91440" bIns="45720" numCol="1" spcCol="0" rtlCol="0" fromWordArt="0" anchor="ctr" anchorCtr="0" forceAA="0" compatLnSpc="1">
-                        <a:prstTxWarp prst="textNoShape">
-                          <a:avLst/>
-                        </a:prstTxWarp>
-                        <a:noAutofit/>
-                      </wps:bodyPr>
-                    </wps:wsp>
-                  </a:graphicData>
-                </a:graphic>
-              </wp:anchor>
-            </w:drawing>
-          </mc:Choice>
-          <mc:Fallback>
-            <w:pict>
-              <v:rect w14:anchorId="2E319703" id="Rectangle 12" o:spid="_x0000_s1026" style="position:absolute;margin-left:.6pt;margin-top:23.95pt;width:346.2pt;height:94.2pt;z-index:251663360;visibility:visible;mso-wrap-style:square;mso-wrap-distance-left:9pt;mso-wrap-distance-top:0;mso-wrap-distance-right:9pt;mso-wrap-distance-bottom:0;mso-position-horizontal:absolute;mso-position-horizontal-relative:text;mso-position-vertical:absolute;mso-position-vertical-relative:text;v-text-anchor:middle" o:gfxdata="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" filled="f" strokecolor="red" strokeweight="1pt"/>
-            </w:pict>
-          </mc:Fallback>
-        </mc:AlternateContent>
-      </w:r>
-      <w:r>
-        <w:rPr>
-          <w:noProof/>
-        </w:rPr>
         <w:drawing>
-          <wp:inline distT="0" distB="0" distL="0" distR="0" wp14:anchorId="291D9B25" wp14:editId="5B7038A3">
+          <wp:inline distT="0" distB="0" distL="0" distR="0" wp14:anchorId="291D9B25" wp14:editId="5AB41925">
             <wp:extent cx="5532120" cy="1546860"/>
             <wp:effectExtent l="0" t="0" r="0" b="0"/>
             <wp:docPr id="7" name="Picture 7"/>
@@ -1473,7 +1279,7 @@
                     </pic:cNvPicPr>
                   </pic:nvPicPr>
                   <pic:blipFill>
-                    <a:blip r:embed="rId15">
+                    <a:blip r:embed="rId16">
                       <a:extLst>
                         <a:ext uri="{28A0092B-C50C-407E-A947-70E740481C1C}">
                           <a14:useLocalDpi xmlns:a14="http://schemas.microsoft.com/office/drawing/2010/main" val="0"/>
@@ -1541,7 +1347,7 @@
                     </pic:cNvPicPr>
                   </pic:nvPicPr>
                   <pic:blipFill>
-                    <a:blip r:embed="rId16">
+                    <a:blip r:embed="rId17">
                       <a:extLst>
                         <a:ext uri="{28A0092B-C50C-407E-A947-70E740481C1C}">
                           <a14:useLocalDpi xmlns:a14="http://schemas.microsoft.com/office/drawing/2010/main" val="0"/>
@@ -1591,82 +1397,8 @@
         <w:rPr>
           <w:noProof/>
         </w:rPr>
-        <mc:AlternateContent>
-          <mc:Choice Requires="wps">
-            <w:drawing>
-              <wp:anchor distT="0" distB="0" distL="114300" distR="114300" simplePos="0" relativeHeight="251667456" behindDoc="0" locked="0" layoutInCell="1" allowOverlap="1" wp14:anchorId="4C22A248" wp14:editId="237E06E0">
-                <wp:simplePos x="0" y="0"/>
-                <wp:positionH relativeFrom="column">
-                  <wp:posOffset>-114300</wp:posOffset>
-                </wp:positionH>
-                <wp:positionV relativeFrom="paragraph">
-                  <wp:posOffset>308610</wp:posOffset>
-                </wp:positionV>
-                <wp:extent cx="5265420" cy="1074420"/>
-                <wp:effectExtent l="0" t="0" r="11430" b="11430"/>
-                <wp:wrapNone/>
-                <wp:docPr id="21" name="Rectangle 21"/>
-                <wp:cNvGraphicFramePr/>
-                <a:graphic xmlns:a="http://schemas.openxmlformats.org/drawingml/2006/main">
-                  <a:graphicData uri="http://schemas.microsoft.com/office/word/2010/wordprocessingShape">
-                    <wps:wsp>
-                      <wps:cNvSpPr/>
-                      <wps:spPr>
-                        <a:xfrm>
-                          <a:off x="0" y="0"/>
-                          <a:ext cx="5265420" cy="1074420"/>
-                        </a:xfrm>
-                        <a:prstGeom prst="rect">
-                          <a:avLst/>
-                        </a:prstGeom>
-                        <a:noFill/>
-                        <a:ln>
-                          <a:solidFill>
-                            <a:srgbClr val="FF0000"/>
-                          </a:solidFill>
-                        </a:ln>
-                      </wps:spPr>
-                      <wps:style>
-                        <a:lnRef idx="2">
-                          <a:schemeClr val="accent1">
-                            <a:shade val="50000"/>
-                          </a:schemeClr>
-                        </a:lnRef>
-                        <a:fillRef idx="1">
-                          <a:schemeClr val="accent1"/>
-                        </a:fillRef>
-                        <a:effectRef idx="0">
-                          <a:schemeClr val="accent1"/>
-                        </a:effectRef>
-                        <a:fontRef idx="minor">
-                          <a:schemeClr val="lt1"/>
-                        </a:fontRef>
-                      </wps:style>
-                      <wps:bodyPr rot="0" spcFirstLastPara="0" vertOverflow="overflow" horzOverflow="overflow" vert="horz" wrap="square" lIns="91440" tIns="45720" rIns="91440" bIns="45720" numCol="1" spcCol="0" rtlCol="0" fromWordArt="0" anchor="ctr" anchorCtr="0" forceAA="0" compatLnSpc="1">
-                        <a:prstTxWarp prst="textNoShape">
-                          <a:avLst/>
-                        </a:prstTxWarp>
-                        <a:noAutofit/>
-                      </wps:bodyPr>
-                    </wps:wsp>
-                  </a:graphicData>
-                </a:graphic>
-              </wp:anchor>
-            </w:drawing>
-          </mc:Choice>
-          <mc:Fallback>
-            <w:pict>
-              <v:rect w14:anchorId="356F87CD" id="Rectangle 21" o:spid="_x0000_s1026" style="position:absolute;margin-left:-9pt;margin-top:24.3pt;width:414.6pt;height:84.6pt;z-index:251667456;visibility:visible;mso-wrap-style:square;mso-wrap-distance-left:9pt;mso-wrap-distance-top:0;mso-wrap-distance-right:9pt;mso-wrap-distance-bottom:0;mso-position-horizontal:absolute;mso-position-horizontal-relative:text;mso-position-vertical:absolute;mso-position-vertical-relative:text;v-text-anchor:middle" o:gfxdata="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" filled="f" strokecolor="red" strokeweight="1pt"/>
-            </w:pict>
-          </mc:Fallback>
-        </mc:AlternateContent>
-      </w:r>
-      <w:r>
-        <w:rPr>
-          <w:noProof/>
-        </w:rPr>
         <w:drawing>
-          <wp:inline distT="0" distB="0" distL="0" distR="0" wp14:anchorId="23102EB2" wp14:editId="47A6EED2">
+          <wp:inline distT="0" distB="0" distL="0" distR="0" wp14:anchorId="23102EB2" wp14:editId="02EE3352">
             <wp:extent cx="5433060" cy="2316480"/>
             <wp:effectExtent l="0" t="0" r="0" b="7620"/>
             <wp:docPr id="18" name="Picture 18"/>
@@ -1683,7 +1415,7 @@
                     </pic:cNvPicPr>
                   </pic:nvPicPr>
                   <pic:blipFill>
-                    <a:blip r:embed="rId17">
+                    <a:blip r:embed="rId18">
                       <a:extLst>
                         <a:ext uri="{28A0092B-C50C-407E-A947-70E740481C1C}">
                           <a14:useLocalDpi xmlns:a14="http://schemas.microsoft.com/office/drawing/2010/main" val="0"/>
@@ -1731,6 +1463,7 @@
       <w:r>
         <w:rPr>
           <w:noProof/>
+          <w:highlight w:val="yellow"/>
         </w:rPr>
         <w:drawing>
           <wp:inline distT="0" distB="0" distL="0" distR="0" wp14:anchorId="070CF61C" wp14:editId="760CD8E9">
@@ -1750,7 +1483,7 @@
                     </pic:cNvPicPr>
                   </pic:nvPicPr>
                   <pic:blipFill>
-                    <a:blip r:embed="rId18">
+                    <a:blip r:embed="rId19">
                       <a:extLst>
                         <a:ext uri="{28A0092B-C50C-407E-A947-70E740481C1C}">
                           <a14:useLocalDpi xmlns:a14="http://schemas.microsoft.com/office/drawing/2010/main" val="0"/>
@@ -1817,7 +1550,7 @@
                     </pic:cNvPicPr>
                   </pic:nvPicPr>
                   <pic:blipFill>
-                    <a:blip r:embed="rId19">
+                    <a:blip r:embed="rId20">
                       <a:extLst>
                         <a:ext uri="{28A0092B-C50C-407E-A947-70E740481C1C}">
                           <a14:useLocalDpi xmlns:a14="http://schemas.microsoft.com/office/drawing/2010/main" val="0"/>
@@ -1860,13 +1593,10 @@
       <w:r>
         <w:t>: Content of file in repository.</w:t>
       </w:r>
-    </w:p>
-    <w:p>
       <w:r>
         <w:rPr>
           <w:noProof/>
         </w:rPr>
-        <w:lastRenderedPageBreak/>
         <w:drawing>
           <wp:inline distT="0" distB="0" distL="0" distR="0" wp14:anchorId="6F672D45" wp14:editId="30D39FDE">
             <wp:extent cx="5943600" cy="807720"/>
@@ -1885,7 +1615,7 @@
                     </pic:cNvPicPr>
                   </pic:nvPicPr>
                   <pic:blipFill>
-                    <a:blip r:embed="rId20">
+                    <a:blip r:embed="rId21">
                       <a:extLst>
                         <a:ext uri="{28A0092B-C50C-407E-A947-70E740481C1C}">
                           <a14:useLocalDpi xmlns:a14="http://schemas.microsoft.com/office/drawing/2010/main" val="0"/>
@@ -1917,7 +1647,952 @@
         </w:drawing>
       </w:r>
     </w:p>
-    <w:p/>
+    <w:p>
+      <w:pPr>
+        <w:jc w:val="center"/>
+        <w:rPr>
+          <w:b/>
+          <w:bCs/>
+          <w:sz w:val="28"/>
+          <w:szCs w:val="28"/>
+          <w:u w:val="single"/>
+        </w:rPr>
+      </w:pPr>
+      <w:r>
+        <w:rPr>
+          <w:b/>
+          <w:bCs/>
+          <w:sz w:val="28"/>
+          <w:szCs w:val="28"/>
+          <w:u w:val="single"/>
+        </w:rPr>
+        <w:lastRenderedPageBreak/>
+        <w:t>Lecture 2</w:t>
+      </w:r>
+    </w:p>
+    <w:p>
+      <w:pPr>
+        <w:rPr>
+          <w:sz w:val="20"/>
+          <w:szCs w:val="20"/>
+        </w:rPr>
+      </w:pPr>
+      <w:r>
+        <w:rPr>
+          <w:b/>
+          <w:bCs/>
+          <w:sz w:val="20"/>
+          <w:szCs w:val="20"/>
+          <w:u w:val="single"/>
+        </w:rPr>
+        <w:t>Task 2:</w:t>
+      </w:r>
+      <w:r>
+        <w:rPr>
+          <w:sz w:val="20"/>
+          <w:szCs w:val="20"/>
+        </w:rPr>
+        <w:t xml:space="preserve"> To solve</w:t>
+      </w:r>
+      <w:r>
+        <w:rPr>
+          <w:b/>
+          <w:bCs/>
+          <w:sz w:val="20"/>
+          <w:szCs w:val="20"/>
+          <w:u w:val="single"/>
+        </w:rPr>
+        <w:t xml:space="preserve"> </w:t>
+      </w:r>
+      <w:r>
+        <w:rPr>
+          <w:sz w:val="20"/>
+          <w:szCs w:val="20"/>
+        </w:rPr>
+        <w:t>merge conflict</w:t>
+      </w:r>
+    </w:p>
+    <w:p>
+      <w:pPr>
+        <w:rPr>
+          <w:b/>
+          <w:bCs/>
+          <w:sz w:val="20"/>
+          <w:szCs w:val="20"/>
+          <w:u w:val="single"/>
+        </w:rPr>
+      </w:pPr>
+      <w:r>
+        <w:rPr>
+          <w:b/>
+          <w:bCs/>
+          <w:sz w:val="20"/>
+          <w:szCs w:val="20"/>
+          <w:u w:val="single"/>
+        </w:rPr>
+        <w:t>Steps: -</w:t>
+      </w:r>
+    </w:p>
+    <w:p>
+      <w:pPr>
+        <w:rPr>
+          <w:sz w:val="20"/>
+          <w:szCs w:val="20"/>
+        </w:rPr>
+      </w:pPr>
+      <w:r>
+        <w:rPr>
+          <w:sz w:val="20"/>
+          <w:szCs w:val="20"/>
+        </w:rPr>
+        <w:tab/>
+        <w:t>Step 1: Open text file.</w:t>
+      </w:r>
+    </w:p>
+    <w:p>
+      <w:pPr>
+        <w:rPr>
+          <w:sz w:val="20"/>
+          <w:szCs w:val="20"/>
+        </w:rPr>
+      </w:pPr>
+      <w:r>
+        <w:rPr>
+          <w:sz w:val="20"/>
+          <w:szCs w:val="20"/>
+        </w:rPr>
+        <w:tab/>
+      </w:r>
+      <w:r>
+        <w:rPr>
+          <w:noProof/>
+          <w:sz w:val="20"/>
+          <w:szCs w:val="20"/>
+        </w:rPr>
+        <w:drawing>
+          <wp:inline distT="0" distB="0" distL="0" distR="0" wp14:anchorId="1D1EB838" wp14:editId="7A0ED944">
+            <wp:extent cx="4190270" cy="1888042"/>
+            <wp:effectExtent l="0" t="0" r="1270" b="0"/>
+            <wp:docPr id="22" name="Picture 22"/>
+            <wp:cNvGraphicFramePr>
+              <a:graphicFrameLocks xmlns:a="http://schemas.openxmlformats.org/drawingml/2006/main" noChangeAspect="1"/>
+            </wp:cNvGraphicFramePr>
+            <a:graphic xmlns:a="http://schemas.openxmlformats.org/drawingml/2006/main">
+              <a:graphicData uri="http://schemas.openxmlformats.org/drawingml/2006/picture">
+                <pic:pic xmlns:pic="http://schemas.openxmlformats.org/drawingml/2006/picture">
+                  <pic:nvPicPr>
+                    <pic:cNvPr id="0" name="Picture 2"/>
+                    <pic:cNvPicPr>
+                      <a:picLocks noChangeAspect="1" noChangeArrowheads="1"/>
+                    </pic:cNvPicPr>
+                  </pic:nvPicPr>
+                  <pic:blipFill>
+                    <a:blip r:embed="rId22">
+                      <a:extLst>
+                        <a:ext uri="{28A0092B-C50C-407E-A947-70E740481C1C}">
+                          <a14:useLocalDpi xmlns:a14="http://schemas.microsoft.com/office/drawing/2010/main" val="0"/>
+                        </a:ext>
+                      </a:extLst>
+                    </a:blip>
+                    <a:srcRect/>
+                    <a:stretch>
+                      <a:fillRect/>
+                    </a:stretch>
+                  </pic:blipFill>
+                  <pic:spPr bwMode="auto">
+                    <a:xfrm>
+                      <a:off x="0" y="0"/>
+                      <a:ext cx="4247794" cy="1913961"/>
+                    </a:xfrm>
+                    <a:prstGeom prst="rect">
+                      <a:avLst/>
+                    </a:prstGeom>
+                    <a:noFill/>
+                    <a:ln>
+                      <a:noFill/>
+                    </a:ln>
+                  </pic:spPr>
+                </pic:pic>
+              </a:graphicData>
+            </a:graphic>
+          </wp:inline>
+        </w:drawing>
+      </w:r>
+    </w:p>
+    <w:p>
+      <w:pPr>
+        <w:ind w:left="720"/>
+      </w:pPr>
+      <w:r>
+        <w:rPr>
+          <w:sz w:val="20"/>
+          <w:szCs w:val="20"/>
+        </w:rPr>
+        <w:t xml:space="preserve">Step 2: Add some text. </w:t>
+      </w:r>
+      <w:r>
+        <w:t xml:space="preserve">After that, </w:t>
+      </w:r>
+      <w:r>
+        <w:rPr>
+          <w:bCs/>
+        </w:rPr>
+        <w:t>add</w:t>
+      </w:r>
+      <w:r>
+        <w:t xml:space="preserve"> this file to git, then run </w:t>
+      </w:r>
+      <w:r>
+        <w:rPr>
+          <w:bCs/>
+        </w:rPr>
+        <w:t>commit</w:t>
+      </w:r>
+      <w:r>
+        <w:t xml:space="preserve"> and then </w:t>
+      </w:r>
+      <w:r>
+        <w:rPr>
+          <w:bCs/>
+        </w:rPr>
+        <w:t>push</w:t>
+      </w:r>
+      <w:r>
+        <w:t xml:space="preserve"> it into central repository.</w:t>
+      </w:r>
+    </w:p>
+    <w:p>
+      <w:pPr>
+        <w:ind w:left="720"/>
+        <w:rPr>
+          <w:sz w:val="20"/>
+          <w:szCs w:val="20"/>
+        </w:rPr>
+      </w:pPr>
+      <w:r>
+        <w:rPr>
+          <w:noProof/>
+          <w:sz w:val="20"/>
+          <w:szCs w:val="20"/>
+        </w:rPr>
+        <w:drawing>
+          <wp:inline distT="0" distB="0" distL="0" distR="0" wp14:anchorId="5CA6E03F" wp14:editId="3C02B4ED">
+            <wp:extent cx="4266094" cy="2347232"/>
+            <wp:effectExtent l="0" t="0" r="1270" b="0"/>
+            <wp:docPr id="25" name="Picture 25"/>
+            <wp:cNvGraphicFramePr>
+              <a:graphicFrameLocks xmlns:a="http://schemas.openxmlformats.org/drawingml/2006/main" noChangeAspect="1"/>
+            </wp:cNvGraphicFramePr>
+            <a:graphic xmlns:a="http://schemas.openxmlformats.org/drawingml/2006/main">
+              <a:graphicData uri="http://schemas.openxmlformats.org/drawingml/2006/picture">
+                <pic:pic xmlns:pic="http://schemas.openxmlformats.org/drawingml/2006/picture">
+                  <pic:nvPicPr>
+                    <pic:cNvPr id="0" name="Picture 3"/>
+                    <pic:cNvPicPr>
+                      <a:picLocks noChangeAspect="1" noChangeArrowheads="1"/>
+                    </pic:cNvPicPr>
+                  </pic:nvPicPr>
+                  <pic:blipFill>
+                    <a:blip r:embed="rId23">
+                      <a:extLst>
+                        <a:ext uri="{28A0092B-C50C-407E-A947-70E740481C1C}">
+                          <a14:useLocalDpi xmlns:a14="http://schemas.microsoft.com/office/drawing/2010/main" val="0"/>
+                        </a:ext>
+                      </a:extLst>
+                    </a:blip>
+                    <a:srcRect/>
+                    <a:stretch>
+                      <a:fillRect/>
+                    </a:stretch>
+                  </pic:blipFill>
+                  <pic:spPr bwMode="auto">
+                    <a:xfrm>
+                      <a:off x="0" y="0"/>
+                      <a:ext cx="4306813" cy="2369636"/>
+                    </a:xfrm>
+                    <a:prstGeom prst="rect">
+                      <a:avLst/>
+                    </a:prstGeom>
+                    <a:noFill/>
+                    <a:ln>
+                      <a:noFill/>
+                    </a:ln>
+                  </pic:spPr>
+                </pic:pic>
+              </a:graphicData>
+            </a:graphic>
+          </wp:inline>
+        </w:drawing>
+      </w:r>
+    </w:p>
+    <w:p>
+      <w:pPr>
+        <w:ind w:left="720"/>
+        <w:rPr>
+          <w:sz w:val="20"/>
+          <w:szCs w:val="20"/>
+        </w:rPr>
+      </w:pPr>
+    </w:p>
+    <w:p>
+      <w:pPr>
+        <w:ind w:left="720"/>
+        <w:rPr>
+          <w:sz w:val="20"/>
+          <w:szCs w:val="20"/>
+        </w:rPr>
+      </w:pPr>
+    </w:p>
+    <w:p>
+      <w:pPr>
+        <w:ind w:left="720"/>
+        <w:rPr>
+          <w:sz w:val="20"/>
+          <w:szCs w:val="20"/>
+        </w:rPr>
+      </w:pPr>
+    </w:p>
+    <w:p>
+      <w:pPr>
+        <w:ind w:left="720"/>
+        <w:rPr>
+          <w:sz w:val="20"/>
+          <w:szCs w:val="20"/>
+        </w:rPr>
+      </w:pPr>
+    </w:p>
+    <w:p>
+      <w:pPr>
+        <w:ind w:left="720"/>
+        <w:rPr>
+          <w:sz w:val="20"/>
+          <w:szCs w:val="20"/>
+        </w:rPr>
+      </w:pPr>
+    </w:p>
+    <w:p>
+      <w:pPr>
+        <w:ind w:left="720"/>
+        <w:rPr>
+          <w:sz w:val="20"/>
+          <w:szCs w:val="20"/>
+        </w:rPr>
+      </w:pPr>
+    </w:p>
+    <w:p>
+      <w:pPr>
+        <w:ind w:left="720"/>
+        <w:rPr>
+          <w:sz w:val="20"/>
+          <w:szCs w:val="20"/>
+        </w:rPr>
+      </w:pPr>
+    </w:p>
+    <w:p>
+      <w:pPr>
+        <w:ind w:left="720"/>
+      </w:pPr>
+      <w:r>
+        <w:rPr>
+          <w:sz w:val="20"/>
+          <w:szCs w:val="20"/>
+        </w:rPr>
+        <w:lastRenderedPageBreak/>
+        <w:t xml:space="preserve">Step 3: </w:t>
+      </w:r>
+      <w:r>
+        <w:t xml:space="preserve">Now, to </w:t>
+      </w:r>
+      <w:r>
+        <w:rPr>
+          <w:bCs/>
+        </w:rPr>
+        <w:t>merge</w:t>
+      </w:r>
+      <w:r>
+        <w:t xml:space="preserve"> central and local repository, first, </w:t>
+      </w:r>
+      <w:r>
+        <w:rPr>
+          <w:bCs/>
+        </w:rPr>
+        <w:t>edit</w:t>
+      </w:r>
+      <w:r>
+        <w:t xml:space="preserve"> code into central repository and then </w:t>
+      </w:r>
+      <w:r>
+        <w:rPr>
+          <w:bCs/>
+        </w:rPr>
+        <w:t>commit</w:t>
+      </w:r>
+      <w:r>
+        <w:rPr>
+          <w:b/>
+        </w:rPr>
+        <w:t xml:space="preserve"> </w:t>
+      </w:r>
+      <w:r>
+        <w:rPr>
+          <w:bCs/>
+        </w:rPr>
+        <w:t>changes</w:t>
+      </w:r>
+      <w:r>
+        <w:t>.</w:t>
+      </w:r>
+    </w:p>
+    <w:p>
+      <w:pPr>
+        <w:ind w:left="720"/>
+        <w:rPr>
+          <w:sz w:val="20"/>
+          <w:szCs w:val="20"/>
+        </w:rPr>
+      </w:pPr>
+      <w:r>
+        <w:rPr>
+          <w:noProof/>
+          <w:sz w:val="20"/>
+          <w:szCs w:val="20"/>
+        </w:rPr>
+        <w:drawing>
+          <wp:inline distT="0" distB="0" distL="0" distR="0" wp14:anchorId="71920528" wp14:editId="3482188C">
+            <wp:extent cx="4511040" cy="3538184"/>
+            <wp:effectExtent l="0" t="0" r="3810" b="5715"/>
+            <wp:docPr id="26" name="Picture 26"/>
+            <wp:cNvGraphicFramePr>
+              <a:graphicFrameLocks xmlns:a="http://schemas.openxmlformats.org/drawingml/2006/main" noChangeAspect="1"/>
+            </wp:cNvGraphicFramePr>
+            <a:graphic xmlns:a="http://schemas.openxmlformats.org/drawingml/2006/main">
+              <a:graphicData uri="http://schemas.openxmlformats.org/drawingml/2006/picture">
+                <pic:pic xmlns:pic="http://schemas.openxmlformats.org/drawingml/2006/picture">
+                  <pic:nvPicPr>
+                    <pic:cNvPr id="0" name="Picture 4"/>
+                    <pic:cNvPicPr>
+                      <a:picLocks noChangeAspect="1" noChangeArrowheads="1"/>
+                    </pic:cNvPicPr>
+                  </pic:nvPicPr>
+                  <pic:blipFill>
+                    <a:blip r:embed="rId24" cstate="print">
+                      <a:extLst>
+                        <a:ext uri="{28A0092B-C50C-407E-A947-70E740481C1C}">
+                          <a14:useLocalDpi xmlns:a14="http://schemas.microsoft.com/office/drawing/2010/main" val="0"/>
+                        </a:ext>
+                      </a:extLst>
+                    </a:blip>
+                    <a:srcRect/>
+                    <a:stretch>
+                      <a:fillRect/>
+                    </a:stretch>
+                  </pic:blipFill>
+                  <pic:spPr bwMode="auto">
+                    <a:xfrm>
+                      <a:off x="0" y="0"/>
+                      <a:ext cx="4521079" cy="3546058"/>
+                    </a:xfrm>
+                    <a:prstGeom prst="rect">
+                      <a:avLst/>
+                    </a:prstGeom>
+                    <a:noFill/>
+                    <a:ln>
+                      <a:noFill/>
+                    </a:ln>
+                  </pic:spPr>
+                </pic:pic>
+              </a:graphicData>
+            </a:graphic>
+          </wp:inline>
+        </w:drawing>
+      </w:r>
+    </w:p>
+    <w:p>
+      <w:pPr>
+        <w:ind w:left="720"/>
+      </w:pPr>
+      <w:r>
+        <w:rPr>
+          <w:sz w:val="20"/>
+          <w:szCs w:val="20"/>
+        </w:rPr>
+        <w:t xml:space="preserve">Step 4: </w:t>
+      </w:r>
+      <w:r>
+        <w:t xml:space="preserve">Now, </w:t>
+      </w:r>
+      <w:r>
+        <w:rPr>
+          <w:bCs/>
+        </w:rPr>
+        <w:t>without pulling</w:t>
+      </w:r>
+      <w:r>
+        <w:t xml:space="preserve"> central data, </w:t>
+      </w:r>
+      <w:r>
+        <w:t>just go into local repository and add some text</w:t>
+      </w:r>
+      <w:r>
+        <w:t xml:space="preserve"> to same line at the same time.</w:t>
+      </w:r>
+    </w:p>
+    <w:p>
+      <w:pPr>
+        <w:ind w:left="720"/>
+        <w:rPr>
+          <w:sz w:val="20"/>
+          <w:szCs w:val="20"/>
+        </w:rPr>
+      </w:pPr>
+      <w:r>
+        <w:rPr>
+          <w:noProof/>
+          <w:sz w:val="20"/>
+          <w:szCs w:val="20"/>
+        </w:rPr>
+        <w:drawing>
+          <wp:inline distT="0" distB="0" distL="0" distR="0" wp14:anchorId="02BEB086" wp14:editId="0A8D6032">
+            <wp:extent cx="2819400" cy="907334"/>
+            <wp:effectExtent l="0" t="0" r="0" b="7620"/>
+            <wp:docPr id="27" name="Picture 27"/>
+            <wp:cNvGraphicFramePr>
+              <a:graphicFrameLocks xmlns:a="http://schemas.openxmlformats.org/drawingml/2006/main" noChangeAspect="1"/>
+            </wp:cNvGraphicFramePr>
+            <a:graphic xmlns:a="http://schemas.openxmlformats.org/drawingml/2006/main">
+              <a:graphicData uri="http://schemas.openxmlformats.org/drawingml/2006/picture">
+                <pic:pic xmlns:pic="http://schemas.openxmlformats.org/drawingml/2006/picture">
+                  <pic:nvPicPr>
+                    <pic:cNvPr id="0" name="Picture 5"/>
+                    <pic:cNvPicPr>
+                      <a:picLocks noChangeAspect="1" noChangeArrowheads="1"/>
+                    </pic:cNvPicPr>
+                  </pic:nvPicPr>
+                  <pic:blipFill>
+                    <a:blip r:embed="rId25">
+                      <a:extLst>
+                        <a:ext uri="{28A0092B-C50C-407E-A947-70E740481C1C}">
+                          <a14:useLocalDpi xmlns:a14="http://schemas.microsoft.com/office/drawing/2010/main" val="0"/>
+                        </a:ext>
+                      </a:extLst>
+                    </a:blip>
+                    <a:srcRect/>
+                    <a:stretch>
+                      <a:fillRect/>
+                    </a:stretch>
+                  </pic:blipFill>
+                  <pic:spPr bwMode="auto">
+                    <a:xfrm>
+                      <a:off x="0" y="0"/>
+                      <a:ext cx="2857152" cy="919483"/>
+                    </a:xfrm>
+                    <a:prstGeom prst="rect">
+                      <a:avLst/>
+                    </a:prstGeom>
+                    <a:noFill/>
+                    <a:ln>
+                      <a:noFill/>
+                    </a:ln>
+                  </pic:spPr>
+                </pic:pic>
+              </a:graphicData>
+            </a:graphic>
+          </wp:inline>
+        </w:drawing>
+      </w:r>
+    </w:p>
+    <w:p>
+      <w:pPr>
+        <w:ind w:left="720"/>
+      </w:pPr>
+      <w:r>
+        <w:t xml:space="preserve">Step 5: </w:t>
+      </w:r>
+      <w:r>
+        <w:t>Then add that file into git and commit, now, when you push it, it gives an error to firstly pull central</w:t>
+      </w:r>
+      <w:r>
+        <w:t xml:space="preserve"> repository data into it.</w:t>
+      </w:r>
+    </w:p>
+    <w:p>
+      <w:pPr>
+        <w:ind w:left="720"/>
+        <w:rPr>
+          <w:sz w:val="20"/>
+          <w:szCs w:val="20"/>
+        </w:rPr>
+      </w:pPr>
+      <w:r>
+        <w:rPr>
+          <w:noProof/>
+          <w:sz w:val="20"/>
+          <w:szCs w:val="20"/>
+        </w:rPr>
+        <w:drawing>
+          <wp:inline distT="0" distB="0" distL="0" distR="0" wp14:anchorId="5F4AD2A8" wp14:editId="62C436DA">
+            <wp:extent cx="4351020" cy="2082230"/>
+            <wp:effectExtent l="0" t="0" r="0" b="0"/>
+            <wp:docPr id="28" name="Picture 28"/>
+            <wp:cNvGraphicFramePr>
+              <a:graphicFrameLocks xmlns:a="http://schemas.openxmlformats.org/drawingml/2006/main" noChangeAspect="1"/>
+            </wp:cNvGraphicFramePr>
+            <a:graphic xmlns:a="http://schemas.openxmlformats.org/drawingml/2006/main">
+              <a:graphicData uri="http://schemas.openxmlformats.org/drawingml/2006/picture">
+                <pic:pic xmlns:pic="http://schemas.openxmlformats.org/drawingml/2006/picture">
+                  <pic:nvPicPr>
+                    <pic:cNvPr id="0" name="Picture 6"/>
+                    <pic:cNvPicPr>
+                      <a:picLocks noChangeAspect="1" noChangeArrowheads="1"/>
+                    </pic:cNvPicPr>
+                  </pic:nvPicPr>
+                  <pic:blipFill>
+                    <a:blip r:embed="rId26">
+                      <a:extLst>
+                        <a:ext uri="{28A0092B-C50C-407E-A947-70E740481C1C}">
+                          <a14:useLocalDpi xmlns:a14="http://schemas.microsoft.com/office/drawing/2010/main" val="0"/>
+                        </a:ext>
+                      </a:extLst>
+                    </a:blip>
+                    <a:srcRect/>
+                    <a:stretch>
+                      <a:fillRect/>
+                    </a:stretch>
+                  </pic:blipFill>
+                  <pic:spPr bwMode="auto">
+                    <a:xfrm>
+                      <a:off x="0" y="0"/>
+                      <a:ext cx="4406695" cy="2108874"/>
+                    </a:xfrm>
+                    <a:prstGeom prst="rect">
+                      <a:avLst/>
+                    </a:prstGeom>
+                    <a:noFill/>
+                    <a:ln>
+                      <a:noFill/>
+                    </a:ln>
+                  </pic:spPr>
+                </pic:pic>
+              </a:graphicData>
+            </a:graphic>
+          </wp:inline>
+        </w:drawing>
+      </w:r>
+    </w:p>
+    <w:p>
+      <w:pPr>
+        <w:ind w:left="720"/>
+      </w:pPr>
+      <w:r>
+        <w:rPr>
+          <w:sz w:val="20"/>
+          <w:szCs w:val="20"/>
+        </w:rPr>
+        <w:lastRenderedPageBreak/>
+        <w:t xml:space="preserve">Step 6: </w:t>
+      </w:r>
+      <w:r>
+        <w:t xml:space="preserve">So, </w:t>
+      </w:r>
+      <w:r>
+        <w:t>run git pull command and it gives an error which tells you that there is a conflict in merging.</w:t>
+      </w:r>
+    </w:p>
+    <w:p>
+      <w:pPr>
+        <w:ind w:left="720"/>
+        <w:rPr>
+          <w:sz w:val="20"/>
+          <w:szCs w:val="20"/>
+        </w:rPr>
+      </w:pPr>
+      <w:r>
+        <w:rPr>
+          <w:noProof/>
+        </w:rPr>
+        <w:drawing>
+          <wp:inline distT="0" distB="0" distL="0" distR="0" wp14:anchorId="61F482AD" wp14:editId="3E35AD4E">
+            <wp:extent cx="5448300" cy="1729740"/>
+            <wp:effectExtent l="0" t="0" r="0" b="3810"/>
+            <wp:docPr id="29" name="Picture 29"/>
+            <wp:cNvGraphicFramePr>
+              <a:graphicFrameLocks xmlns:a="http://schemas.openxmlformats.org/drawingml/2006/main" noChangeAspect="1"/>
+            </wp:cNvGraphicFramePr>
+            <a:graphic xmlns:a="http://schemas.openxmlformats.org/drawingml/2006/main">
+              <a:graphicData uri="http://schemas.openxmlformats.org/drawingml/2006/picture">
+                <pic:pic xmlns:pic="http://schemas.openxmlformats.org/drawingml/2006/picture">
+                  <pic:nvPicPr>
+                    <pic:cNvPr id="0" name="Picture 7"/>
+                    <pic:cNvPicPr>
+                      <a:picLocks noChangeAspect="1" noChangeArrowheads="1"/>
+                    </pic:cNvPicPr>
+                  </pic:nvPicPr>
+                  <pic:blipFill>
+                    <a:blip r:embed="rId27">
+                      <a:extLst>
+                        <a:ext uri="{28A0092B-C50C-407E-A947-70E740481C1C}">
+                          <a14:useLocalDpi xmlns:a14="http://schemas.microsoft.com/office/drawing/2010/main" val="0"/>
+                        </a:ext>
+                      </a:extLst>
+                    </a:blip>
+                    <a:srcRect/>
+                    <a:stretch>
+                      <a:fillRect/>
+                    </a:stretch>
+                  </pic:blipFill>
+                  <pic:spPr bwMode="auto">
+                    <a:xfrm>
+                      <a:off x="0" y="0"/>
+                      <a:ext cx="5448300" cy="1729740"/>
+                    </a:xfrm>
+                    <a:prstGeom prst="rect">
+                      <a:avLst/>
+                    </a:prstGeom>
+                    <a:noFill/>
+                    <a:ln>
+                      <a:noFill/>
+                    </a:ln>
+                  </pic:spPr>
+                </pic:pic>
+              </a:graphicData>
+            </a:graphic>
+          </wp:inline>
+        </w:drawing>
+      </w:r>
+    </w:p>
+    <w:p>
+      <w:pPr>
+        <w:ind w:left="720"/>
+        <w:rPr>
+          <w:sz w:val="20"/>
+          <w:szCs w:val="20"/>
+        </w:rPr>
+      </w:pPr>
+    </w:p>
+    <w:p>
+      <w:pPr>
+        <w:ind w:left="720"/>
+        <w:rPr>
+          <w:bCs/>
+        </w:rPr>
+      </w:pPr>
+      <w:r>
+        <w:rPr>
+          <w:sz w:val="20"/>
+          <w:szCs w:val="20"/>
+        </w:rPr>
+        <w:t xml:space="preserve">Step 7: </w:t>
+      </w:r>
+      <w:r>
+        <w:t xml:space="preserve">So, </w:t>
+      </w:r>
+      <w:r>
+        <w:rPr>
+          <w:bCs/>
+        </w:rPr>
+        <w:t>open your file from local repository, you can see there are two statements showing (one of local and 1 of central repository).</w:t>
+      </w:r>
+      <w:r>
+        <w:rPr>
+          <w:bCs/>
+        </w:rPr>
+        <w:t xml:space="preserve"> </w:t>
+      </w:r>
+      <w:r>
+        <w:rPr>
+          <w:bCs/>
+        </w:rPr>
+        <w:t>Select the data you want to add and del other one, then save.</w:t>
+      </w:r>
+      <w:r>
+        <w:rPr>
+          <w:bCs/>
+        </w:rPr>
+        <w:t xml:space="preserve"> After Selection error resolve.</w:t>
+      </w:r>
+    </w:p>
+    <w:p>
+      <w:pPr>
+        <w:ind w:left="720"/>
+        <w:rPr>
+          <w:bCs/>
+        </w:rPr>
+      </w:pPr>
+      <w:r>
+        <w:rPr>
+          <w:bCs/>
+          <w:noProof/>
+        </w:rPr>
+        <w:drawing>
+          <wp:inline distT="0" distB="0" distL="0" distR="0" wp14:anchorId="29025E0B" wp14:editId="17BC7553">
+            <wp:extent cx="5105400" cy="2617235"/>
+            <wp:effectExtent l="0" t="0" r="0" b="0"/>
+            <wp:docPr id="30" name="Picture 30"/>
+            <wp:cNvGraphicFramePr>
+              <a:graphicFrameLocks xmlns:a="http://schemas.openxmlformats.org/drawingml/2006/main" noChangeAspect="1"/>
+            </wp:cNvGraphicFramePr>
+            <a:graphic xmlns:a="http://schemas.openxmlformats.org/drawingml/2006/main">
+              <a:graphicData uri="http://schemas.openxmlformats.org/drawingml/2006/picture">
+                <pic:pic xmlns:pic="http://schemas.openxmlformats.org/drawingml/2006/picture">
+                  <pic:nvPicPr>
+                    <pic:cNvPr id="0" name="Picture 8"/>
+                    <pic:cNvPicPr>
+                      <a:picLocks noChangeAspect="1" noChangeArrowheads="1"/>
+                    </pic:cNvPicPr>
+                  </pic:nvPicPr>
+                  <pic:blipFill>
+                    <a:blip r:embed="rId28">
+                      <a:extLst>
+                        <a:ext uri="{28A0092B-C50C-407E-A947-70E740481C1C}">
+                          <a14:useLocalDpi xmlns:a14="http://schemas.microsoft.com/office/drawing/2010/main" val="0"/>
+                        </a:ext>
+                      </a:extLst>
+                    </a:blip>
+                    <a:srcRect/>
+                    <a:stretch>
+                      <a:fillRect/>
+                    </a:stretch>
+                  </pic:blipFill>
+                  <pic:spPr bwMode="auto">
+                    <a:xfrm>
+                      <a:off x="0" y="0"/>
+                      <a:ext cx="5108426" cy="2618786"/>
+                    </a:xfrm>
+                    <a:prstGeom prst="rect">
+                      <a:avLst/>
+                    </a:prstGeom>
+                    <a:noFill/>
+                    <a:ln>
+                      <a:noFill/>
+                    </a:ln>
+                  </pic:spPr>
+                </pic:pic>
+              </a:graphicData>
+            </a:graphic>
+          </wp:inline>
+        </w:drawing>
+      </w:r>
+    </w:p>
+    <w:p>
+      <w:pPr>
+        <w:ind w:left="720"/>
+        <w:rPr>
+          <w:bCs/>
+        </w:rPr>
+      </w:pPr>
+    </w:p>
+    <w:p>
+      <w:pPr>
+        <w:ind w:left="720"/>
+      </w:pPr>
+      <w:r>
+        <w:rPr>
+          <w:bCs/>
+        </w:rPr>
+        <w:t xml:space="preserve">Step 8: </w:t>
+      </w:r>
+      <w:r>
+        <w:t xml:space="preserve">so, now, the new changes </w:t>
+      </w:r>
+      <w:r>
+        <w:t>can be seen on repository.</w:t>
+      </w:r>
+      <w:r>
+        <w:rPr>
+          <w:noProof/>
+        </w:rPr>
+        <w:drawing>
+          <wp:inline distT="0" distB="0" distL="0" distR="0" wp14:anchorId="6175646E" wp14:editId="4D7B699E">
+            <wp:extent cx="4213860" cy="1318260"/>
+            <wp:effectExtent l="0" t="0" r="0" b="0"/>
+            <wp:docPr id="31" name="Picture 31"/>
+            <wp:cNvGraphicFramePr>
+              <a:graphicFrameLocks xmlns:a="http://schemas.openxmlformats.org/drawingml/2006/main" noChangeAspect="1"/>
+            </wp:cNvGraphicFramePr>
+            <a:graphic xmlns:a="http://schemas.openxmlformats.org/drawingml/2006/main">
+              <a:graphicData uri="http://schemas.openxmlformats.org/drawingml/2006/picture">
+                <pic:pic xmlns:pic="http://schemas.openxmlformats.org/drawingml/2006/picture">
+                  <pic:nvPicPr>
+                    <pic:cNvPr id="0" name="Picture 9"/>
+                    <pic:cNvPicPr>
+                      <a:picLocks noChangeAspect="1" noChangeArrowheads="1"/>
+                    </pic:cNvPicPr>
+                  </pic:nvPicPr>
+                  <pic:blipFill>
+                    <a:blip r:embed="rId29">
+                      <a:extLst>
+                        <a:ext uri="{28A0092B-C50C-407E-A947-70E740481C1C}">
+                          <a14:useLocalDpi xmlns:a14="http://schemas.microsoft.com/office/drawing/2010/main" val="0"/>
+                        </a:ext>
+                      </a:extLst>
+                    </a:blip>
+                    <a:srcRect/>
+                    <a:stretch>
+                      <a:fillRect/>
+                    </a:stretch>
+                  </pic:blipFill>
+                  <pic:spPr bwMode="auto">
+                    <a:xfrm>
+                      <a:off x="0" y="0"/>
+                      <a:ext cx="4213860" cy="1318260"/>
+                    </a:xfrm>
+                    <a:prstGeom prst="rect">
+                      <a:avLst/>
+                    </a:prstGeom>
+                    <a:noFill/>
+                    <a:ln>
+                      <a:noFill/>
+                    </a:ln>
+                  </pic:spPr>
+                </pic:pic>
+              </a:graphicData>
+            </a:graphic>
+          </wp:inline>
+        </w:drawing>
+      </w:r>
+    </w:p>
+    <w:p>
+      <w:pPr>
+        <w:ind w:left="720"/>
+      </w:pPr>
+    </w:p>
+    <w:p>
+      <w:pPr>
+        <w:ind w:left="720"/>
+      </w:pPr>
+    </w:p>
+    <w:p>
+      <w:pPr>
+        <w:ind w:left="720"/>
+      </w:pPr>
+    </w:p>
+    <w:p>
+      <w:pPr>
+        <w:ind w:left="720"/>
+      </w:pPr>
+    </w:p>
+    <w:p>
+      <w:pPr>
+        <w:ind w:left="720"/>
+      </w:pPr>
+    </w:p>
+    <w:p>
+      <w:pPr>
+        <w:ind w:left="720"/>
+        <w:rPr>
+          <w:bCs/>
+        </w:rPr>
+      </w:pPr>
+    </w:p>
+    <w:p>
+      <w:pPr>
+        <w:ind w:left="720"/>
+        <w:rPr>
+          <w:sz w:val="20"/>
+          <w:szCs w:val="20"/>
+        </w:rPr>
+      </w:pPr>
+    </w:p>
     <w:sectPr>
       <w:pgSz w:w="12240" w:h="15840"/>
       <w:pgMar w:top="1440" w:right="1440" w:bottom="1440" w:left="1440" w:header="720" w:footer="720" w:gutter="0"/>
@@ -2744,4 +3419,16 @@
     </a:ext>
   </a:extLst>
 </a:theme>
+</file>
+
+<file path=customXml/item1.xml><?xml version="1.0" encoding="utf-8"?>
+<b:Sources xmlns:b="http://schemas.openxmlformats.org/officeDocument/2006/bibliography" xmlns="http://schemas.openxmlformats.org/officeDocument/2006/bibliography" SelectedStyle="\APASixthEditionOfficeOnline.xsl" StyleName="APA" Version="6"/>
+</file>
+
+<file path=customXml/itemProps1.xml><?xml version="1.0" encoding="utf-8"?>
+<ds:datastoreItem xmlns:ds="http://schemas.openxmlformats.org/officeDocument/2006/customXml" ds:itemID="{9A6BDE9F-0A15-4BC1-90B8-A5F39F5BAC45}">
+  <ds:schemaRefs>
+    <ds:schemaRef ds:uri="http://schemas.openxmlformats.org/officeDocument/2006/bibliography"/>
+  </ds:schemaRefs>
+</ds:datastoreItem>
 </file>
</xml_diff>

<commit_message>
Lecture 3 Task Completed
</commit_message>
<xml_diff>
--- a/Class_Work_Mcsf19a037.docx
+++ b/Class_Work_Mcsf19a037.docx
@@ -4,6 +4,7 @@
   <w:body>
     <w:p>
       <w:pPr>
+        <w:jc w:val="center"/>
         <w:rPr>
           <w:b/>
           <w:sz w:val="36"/>
@@ -23,6 +24,7 @@
     </w:p>
     <w:p>
       <w:pPr>
+        <w:jc w:val="center"/>
         <w:rPr>
           <w:b/>
           <w:sz w:val="36"/>
@@ -101,6 +103,7 @@
     </w:p>
     <w:p>
       <w:pPr>
+        <w:jc w:val="center"/>
         <w:rPr>
           <w:b/>
           <w:sz w:val="36"/>
@@ -142,6 +145,7 @@
     </w:p>
     <w:p>
       <w:pPr>
+        <w:jc w:val="center"/>
         <w:rPr>
           <w:b/>
           <w:sz w:val="36"/>
@@ -175,6 +179,7 @@
     </w:p>
     <w:p>
       <w:pPr>
+        <w:jc w:val="center"/>
         <w:rPr>
           <w:b/>
           <w:sz w:val="36"/>
@@ -224,6 +229,7 @@
     </w:p>
     <w:p>
       <w:pPr>
+        <w:jc w:val="center"/>
         <w:rPr>
           <w:rFonts w:cstheme="minorHAnsi"/>
           <w:b/>
@@ -242,6 +248,7 @@
     </w:p>
     <w:p>
       <w:pPr>
+        <w:jc w:val="center"/>
         <w:rPr>
           <w:b/>
           <w:sz w:val="36"/>
@@ -251,6 +258,7 @@
     </w:p>
     <w:p>
       <w:pPr>
+        <w:jc w:val="center"/>
         <w:rPr>
           <w:b/>
           <w:sz w:val="36"/>
@@ -261,22 +269,25 @@
     </w:p>
     <w:p>
       <w:pPr>
-        <w:rPr>
-          <w:b/>
-        </w:rPr>
-      </w:pPr>
-    </w:p>
-    <w:p>
-      <w:pPr>
-        <w:rPr>
-          <w:b/>
-          <w:bCs/>
-          <w:u w:val="single"/>
-        </w:rPr>
-      </w:pPr>
-    </w:p>
-    <w:p>
-      <w:pPr>
+        <w:jc w:val="center"/>
+        <w:rPr>
+          <w:b/>
+        </w:rPr>
+      </w:pPr>
+    </w:p>
+    <w:p>
+      <w:pPr>
+        <w:jc w:val="center"/>
+        <w:rPr>
+          <w:b/>
+          <w:bCs/>
+          <w:u w:val="single"/>
+        </w:rPr>
+      </w:pPr>
+    </w:p>
+    <w:p>
+      <w:pPr>
+        <w:jc w:val="center"/>
         <w:rPr>
           <w:b/>
           <w:bCs/>

</xml_diff>